<commit_message>
alteração no design e posição de botões, arrumando validações de cadastro
</commit_message>
<xml_diff>
--- a/Documentação - Projeto pessoal.docx
+++ b/Documentação - Projeto pessoal.docx
@@ -859,6 +859,13 @@
     </w:p>
     <w:p>
       <w:pPr>
+        <w:pStyle w:val="PargrafodaLista"/>
+        <w:ind w:left="372"/>
+        <w:jc w:val="both"/>
+      </w:pPr>
+    </w:p>
+    <w:p>
+      <w:pPr>
         <w:jc w:val="both"/>
         <w:rPr>
           <w:b/>
@@ -1014,6 +1021,7 @@
         <w:jc w:val="both"/>
       </w:pPr>
       <w:r>
+        <w:lastRenderedPageBreak/>
         <w:t>Suporte ao usuário em relação a comunicação de plataforma de terceiros.</w:t>
       </w:r>
     </w:p>

</xml_diff>